<commit_message>
Casos de uso varios
</commit_message>
<xml_diff>
--- a/Documentacion/Documentacion.docx
+++ b/Documentacion/Documentacion.docx
@@ -107,7 +107,21 @@
         <w:rPr>
           <w:sz w:val="18"/>
         </w:rPr>
-        <w:t>Pantalla de login:</w:t>
+        <w:t xml:space="preserve">Pantalla de </w:t>
+      </w:r>
+      <w:proofErr w:type="spellStart"/>
+      <w:r>
+        <w:rPr>
+          <w:sz w:val="18"/>
+        </w:rPr>
+        <w:t>login</w:t>
+      </w:r>
+      <w:proofErr w:type="spellEnd"/>
+      <w:r>
+        <w:rPr>
+          <w:sz w:val="18"/>
+        </w:rPr>
+        <w:t>:</w:t>
       </w:r>
       <w:r>
         <w:rPr>
@@ -1489,8 +1503,16 @@
         <w:rPr>
           <w:sz w:val="18"/>
         </w:rPr>
-        <w:t>l Menu</w:t>
-      </w:r>
+        <w:t xml:space="preserve">l </w:t>
+      </w:r>
+      <w:proofErr w:type="spellStart"/>
+      <w:r>
+        <w:rPr>
+          <w:sz w:val="18"/>
+        </w:rPr>
+        <w:t>Menu</w:t>
+      </w:r>
+      <w:proofErr w:type="spellEnd"/>
       <w:r>
         <w:rPr>
           <w:sz w:val="18"/>
@@ -5176,8 +5198,10 @@
           <w:sz w:val="18"/>
           <w:lang w:eastAsia="es-ES"/>
         </w:rPr>
-        <w:t xml:space="preserve"> C:\Users\DAM\Downloads\mysql-connector-java-8.0.25.jar</w:t>
-      </w:r>
+        <w:t xml:space="preserve"> </w:t>
+      </w:r>
+      <w:bookmarkStart w:id="0" w:name="_GoBack"/>
+      <w:bookmarkEnd w:id="0"/>
     </w:p>
     <w:p>
       <w:pPr>
@@ -5185,8 +5209,6 @@
           <w:sz w:val="18"/>
         </w:rPr>
       </w:pPr>
-      <w:bookmarkStart w:id="0" w:name="_GoBack"/>
-      <w:bookmarkEnd w:id="0"/>
       <w:r>
         <w:rPr>
           <w:noProof/>

</xml_diff>